<commit_message>
Updated for Scrum Meeting
</commit_message>
<xml_diff>
--- a/docs/planning/milestone3/Sprint 2 Planning .docx
+++ b/docs/planning/milestone3/Sprint 2 Planning .docx
@@ -18,7 +18,25 @@
           <w:sz w:val="32"/>
           <w:szCs w:val="32"/>
         </w:rPr>
-        <w:t>Sprint 1 Planning:</w:t>
+        <w:t xml:space="preserve">Sprint </w:t>
+      </w:r>
+      <w:r>
+        <w:rPr>
+          <w:b/>
+          <w:bCs/>
+          <w:sz w:val="32"/>
+          <w:szCs w:val="32"/>
+        </w:rPr>
+        <w:t>2</w:t>
+      </w:r>
+      <w:r>
+        <w:rPr>
+          <w:b/>
+          <w:bCs/>
+          <w:sz w:val="32"/>
+          <w:szCs w:val="32"/>
+        </w:rPr>
+        <w:t xml:space="preserve"> Planning:</w:t>
       </w:r>
     </w:p>
     <w:p>
@@ -48,34 +66,7 @@
           <w:sz w:val="22"/>
           <w:szCs w:val="22"/>
         </w:rPr>
-        <w:t xml:space="preserve">1 - </w:t>
-      </w:r>
-      <w:r>
-        <w:rPr>
-          <w:rFonts w:ascii="Arial" w:hAnsi="Arial" w:cs="Arial"/>
-          <w:color w:val="000000"/>
-          <w:sz w:val="22"/>
-          <w:szCs w:val="22"/>
-        </w:rPr>
-        <w:t>Login</w:t>
-      </w:r>
-      <w:r>
-        <w:rPr>
-          <w:rFonts w:ascii="Arial" w:hAnsi="Arial" w:cs="Arial"/>
-          <w:color w:val="000000"/>
-          <w:sz w:val="22"/>
-          <w:szCs w:val="22"/>
-        </w:rPr>
-        <w:t xml:space="preserve"> (2 hours)</w:t>
-      </w:r>
-      <w:r>
-        <w:rPr>
-          <w:rFonts w:ascii="Arial" w:hAnsi="Arial" w:cs="Arial"/>
-          <w:color w:val="000000"/>
-          <w:sz w:val="22"/>
-          <w:szCs w:val="22"/>
-        </w:rPr>
-        <w:t xml:space="preserve">: </w:t>
+        <w:t xml:space="preserve">1 - Login (2 hours): </w:t>
       </w:r>
       <w:r>
         <w:rPr>
@@ -110,25 +101,7 @@
           <w:sz w:val="22"/>
           <w:szCs w:val="22"/>
         </w:rPr>
-        <w:t xml:space="preserve">2 - </w:t>
-      </w:r>
-      <w:r>
-        <w:rPr>
-          <w:rFonts w:ascii="Arial" w:hAnsi="Arial" w:cs="Arial"/>
-          <w:color w:val="000000"/>
-          <w:sz w:val="22"/>
-          <w:szCs w:val="22"/>
-        </w:rPr>
-        <w:t>User Class</w:t>
-      </w:r>
-      <w:r>
-        <w:rPr>
-          <w:rFonts w:ascii="Arial" w:hAnsi="Arial" w:cs="Arial"/>
-          <w:color w:val="000000"/>
-          <w:sz w:val="22"/>
-          <w:szCs w:val="22"/>
-        </w:rPr>
-        <w:t xml:space="preserve"> (2 hours): </w:t>
+        <w:t xml:space="preserve">2 - User Class (2 hours): </w:t>
       </w:r>
       <w:r>
         <w:rPr>
@@ -158,34 +131,7 @@
           <w:sz w:val="22"/>
           <w:szCs w:val="22"/>
         </w:rPr>
-        <w:t xml:space="preserve">3 - </w:t>
-      </w:r>
-      <w:r>
-        <w:rPr>
-          <w:rFonts w:ascii="Arial" w:hAnsi="Arial" w:cs="Arial"/>
-          <w:color w:val="000000"/>
-          <w:sz w:val="22"/>
-          <w:szCs w:val="22"/>
-        </w:rPr>
-        <w:t>Order</w:t>
-      </w:r>
-      <w:r>
-        <w:rPr>
-          <w:rFonts w:ascii="Arial" w:hAnsi="Arial" w:cs="Arial"/>
-          <w:color w:val="000000"/>
-          <w:sz w:val="22"/>
-          <w:szCs w:val="22"/>
-        </w:rPr>
-        <w:t xml:space="preserve"> </w:t>
-      </w:r>
-      <w:r>
-        <w:rPr>
-          <w:rFonts w:ascii="Arial" w:hAnsi="Arial" w:cs="Arial"/>
-          <w:color w:val="000000"/>
-          <w:sz w:val="22"/>
-          <w:szCs w:val="22"/>
-        </w:rPr>
-        <w:t xml:space="preserve">(2 hours): </w:t>
+        <w:t xml:space="preserve">3 - Order (2 hours): </w:t>
       </w:r>
       <w:r>
         <w:rPr>
@@ -220,34 +166,7 @@
           <w:sz w:val="22"/>
           <w:szCs w:val="22"/>
         </w:rPr>
-        <w:t xml:space="preserve">4 - </w:t>
-      </w:r>
-      <w:r>
-        <w:rPr>
-          <w:rFonts w:ascii="Arial" w:hAnsi="Arial" w:cs="Arial"/>
-          <w:color w:val="000000"/>
-          <w:sz w:val="22"/>
-          <w:szCs w:val="22"/>
-        </w:rPr>
-        <w:t>Item Class</w:t>
-      </w:r>
-      <w:r>
-        <w:rPr>
-          <w:rFonts w:ascii="Arial" w:hAnsi="Arial" w:cs="Arial"/>
-          <w:color w:val="000000"/>
-          <w:sz w:val="22"/>
-          <w:szCs w:val="22"/>
-        </w:rPr>
-        <w:t xml:space="preserve"> </w:t>
-      </w:r>
-      <w:r>
-        <w:rPr>
-          <w:rFonts w:ascii="Arial" w:hAnsi="Arial" w:cs="Arial"/>
-          <w:color w:val="000000"/>
-          <w:sz w:val="22"/>
-          <w:szCs w:val="22"/>
-        </w:rPr>
-        <w:t xml:space="preserve">(2 hours): </w:t>
+        <w:t xml:space="preserve">4 - Item Class (2 hours): </w:t>
       </w:r>
       <w:r>
         <w:rPr>
@@ -332,8 +251,9 @@
           <w:sz w:val="22"/>
           <w:szCs w:val="22"/>
         </w:rPr>
-        <w:t>Queue:</w:t>
-      </w:r>
+        <w:t xml:space="preserve">Queue: Will assign in </w:t>
+      </w:r>
+      <w:proofErr w:type="gramStart"/>
       <w:r>
         <w:rPr>
           <w:rFonts w:ascii="Arial" w:hAnsi="Arial" w:cs="Arial"/>
@@ -341,9 +261,9 @@
           <w:sz w:val="22"/>
           <w:szCs w:val="22"/>
         </w:rPr>
-        <w:t xml:space="preserve"> Will assign in </w:t>
-      </w:r>
-      <w:proofErr w:type="gramStart"/>
+        <w:t>Stand Up</w:t>
+      </w:r>
+      <w:proofErr w:type="gramEnd"/>
       <w:r>
         <w:rPr>
           <w:rFonts w:ascii="Arial" w:hAnsi="Arial" w:cs="Arial"/>
@@ -351,26 +271,7 @@
           <w:sz w:val="22"/>
           <w:szCs w:val="22"/>
         </w:rPr>
-        <w:t>Stand Up</w:t>
-      </w:r>
-      <w:proofErr w:type="gramEnd"/>
-      <w:r>
-        <w:rPr>
-          <w:rFonts w:ascii="Arial" w:hAnsi="Arial" w:cs="Arial"/>
-          <w:color w:val="000000"/>
-          <w:sz w:val="22"/>
-          <w:szCs w:val="22"/>
-        </w:rPr>
-        <w:t xml:space="preserve"> Meeting 1</w:t>
-      </w:r>
-      <w:r>
-        <w:rPr>
-          <w:rFonts w:ascii="Arial" w:hAnsi="Arial" w:cs="Arial"/>
-          <w:color w:val="000000"/>
-          <w:sz w:val="22"/>
-          <w:szCs w:val="22"/>
-        </w:rPr>
-        <w:t> </w:t>
+        <w:t xml:space="preserve"> Meeting 1 </w:t>
       </w:r>
     </w:p>
     <w:p>
@@ -433,8 +334,6 @@
         </w:rPr>
         <w:t xml:space="preserve"> Meeting 1 </w:t>
       </w:r>
-      <w:bookmarkStart w:id="0" w:name="_GoBack"/>
-      <w:bookmarkEnd w:id="0"/>
     </w:p>
     <w:p>
       <w:pPr>
@@ -464,13 +363,213 @@
     </w:p>
     <w:p>
       <w:pPr>
-        <w:pStyle w:val="ListParagraph"/>
-        <w:ind w:left="1800"/>
         <w:rPr>
           <w:sz w:val="24"/>
           <w:szCs w:val="24"/>
         </w:rPr>
       </w:pPr>
+    </w:p>
+    <w:p>
+      <w:pPr>
+        <w:rPr>
+          <w:b/>
+          <w:bCs/>
+          <w:sz w:val="28"/>
+          <w:szCs w:val="28"/>
+        </w:rPr>
+      </w:pPr>
+      <w:r>
+        <w:rPr>
+          <w:b/>
+          <w:bCs/>
+          <w:sz w:val="28"/>
+          <w:szCs w:val="28"/>
+        </w:rPr>
+        <w:t>Stand up Meeting:</w:t>
+      </w:r>
+    </w:p>
+    <w:p>
+      <w:pPr>
+        <w:pStyle w:val="ListParagraph"/>
+        <w:numPr>
+          <w:ilvl w:val="0"/>
+          <w:numId w:val="7"/>
+        </w:numPr>
+        <w:rPr>
+          <w:sz w:val="24"/>
+          <w:szCs w:val="24"/>
+        </w:rPr>
+      </w:pPr>
+      <w:r>
+        <w:rPr>
+          <w:sz w:val="24"/>
+          <w:szCs w:val="24"/>
+        </w:rPr>
+        <w:t>Login: James is working on that and a signup page. He’s got it conceptually down just needs to finish implementing it.</w:t>
+      </w:r>
+    </w:p>
+    <w:p>
+      <w:pPr>
+        <w:pStyle w:val="ListParagraph"/>
+        <w:numPr>
+          <w:ilvl w:val="0"/>
+          <w:numId w:val="7"/>
+        </w:numPr>
+        <w:rPr>
+          <w:sz w:val="24"/>
+          <w:szCs w:val="24"/>
+        </w:rPr>
+      </w:pPr>
+      <w:r>
+        <w:rPr>
+          <w:sz w:val="24"/>
+          <w:szCs w:val="24"/>
+        </w:rPr>
+        <w:t>User: Dax is going to work with James in figuring out the Django login stuff to implement it.</w:t>
+      </w:r>
+    </w:p>
+    <w:p>
+      <w:pPr>
+        <w:pStyle w:val="ListParagraph"/>
+        <w:numPr>
+          <w:ilvl w:val="0"/>
+          <w:numId w:val="7"/>
+        </w:numPr>
+        <w:rPr>
+          <w:sz w:val="24"/>
+          <w:szCs w:val="24"/>
+        </w:rPr>
+      </w:pPr>
+      <w:r>
+        <w:rPr>
+          <w:sz w:val="24"/>
+          <w:szCs w:val="24"/>
+        </w:rPr>
+        <w:t xml:space="preserve">Order: Mitch has </w:t>
+      </w:r>
+      <w:proofErr w:type="gramStart"/>
+      <w:r>
+        <w:rPr>
+          <w:sz w:val="24"/>
+          <w:szCs w:val="24"/>
+        </w:rPr>
+        <w:t>this</w:t>
+      </w:r>
+      <w:proofErr w:type="gramEnd"/>
+      <w:r>
+        <w:rPr>
+          <w:sz w:val="24"/>
+          <w:szCs w:val="24"/>
+        </w:rPr>
+        <w:t xml:space="preserve"> and the Item class conceptually down and just needs to put it into code.</w:t>
+      </w:r>
+      <w:r>
+        <w:rPr>
+          <w:sz w:val="24"/>
+          <w:szCs w:val="24"/>
+        </w:rPr>
+        <w:t xml:space="preserve"> Order will contain User.</w:t>
+      </w:r>
+    </w:p>
+    <w:p>
+      <w:pPr>
+        <w:pStyle w:val="ListParagraph"/>
+        <w:numPr>
+          <w:ilvl w:val="0"/>
+          <w:numId w:val="7"/>
+        </w:numPr>
+        <w:rPr>
+          <w:sz w:val="24"/>
+          <w:szCs w:val="24"/>
+        </w:rPr>
+      </w:pPr>
+      <w:r>
+        <w:rPr>
+          <w:sz w:val="24"/>
+          <w:szCs w:val="24"/>
+        </w:rPr>
+        <w:t>Item: Same as above.</w:t>
+      </w:r>
+    </w:p>
+    <w:p>
+      <w:pPr>
+        <w:pStyle w:val="ListParagraph"/>
+        <w:numPr>
+          <w:ilvl w:val="0"/>
+          <w:numId w:val="7"/>
+        </w:numPr>
+        <w:rPr>
+          <w:sz w:val="24"/>
+          <w:szCs w:val="24"/>
+        </w:rPr>
+      </w:pPr>
+      <w:r>
+        <w:rPr>
+          <w:sz w:val="24"/>
+          <w:szCs w:val="24"/>
+        </w:rPr>
+        <w:t xml:space="preserve">Queue: Will Print off orders ordered by their Pub Dates. </w:t>
+      </w:r>
+      <w:bookmarkStart w:id="0" w:name="_GoBack"/>
+      <w:bookmarkEnd w:id="0"/>
+      <w:r>
+        <w:rPr>
+          <w:sz w:val="24"/>
+          <w:szCs w:val="24"/>
+        </w:rPr>
+        <w:t>With a button to checkout and take money from account.</w:t>
+      </w:r>
+    </w:p>
+    <w:p>
+      <w:pPr>
+        <w:pStyle w:val="ListParagraph"/>
+        <w:numPr>
+          <w:ilvl w:val="0"/>
+          <w:numId w:val="7"/>
+        </w:numPr>
+        <w:rPr>
+          <w:sz w:val="24"/>
+          <w:szCs w:val="24"/>
+        </w:rPr>
+      </w:pPr>
+      <w:r>
+        <w:rPr>
+          <w:sz w:val="24"/>
+          <w:szCs w:val="24"/>
+        </w:rPr>
+        <w:t xml:space="preserve">Inventory: Maybe have inventory items that contain </w:t>
+      </w:r>
+      <w:proofErr w:type="spellStart"/>
+      <w:r>
+        <w:rPr>
+          <w:sz w:val="24"/>
+          <w:szCs w:val="24"/>
+        </w:rPr>
+        <w:t>foodItem</w:t>
+      </w:r>
+      <w:proofErr w:type="spellEnd"/>
+      <w:r>
+        <w:rPr>
+          <w:sz w:val="24"/>
+          <w:szCs w:val="24"/>
+        </w:rPr>
+        <w:t xml:space="preserve"> and their item count.</w:t>
+      </w:r>
+    </w:p>
+    <w:p>
+      <w:pPr>
+        <w:rPr>
+          <w:sz w:val="24"/>
+          <w:szCs w:val="24"/>
+        </w:rPr>
+      </w:pPr>
+      <w:r>
+        <w:rPr>
+          <w:sz w:val="24"/>
+          <w:szCs w:val="24"/>
+        </w:rPr>
+        <w:t>Emotional Status: Dying inside is the general consensus.</w:t>
+      </w:r>
     </w:p>
     <w:sectPr>
       <w:pgSz w:w="12240" w:h="15840"/>
@@ -895,6 +994,95 @@
     </w:lvl>
   </w:abstractNum>
   <w:abstractNum w:abstractNumId="3" w15:restartNumberingAfterBreak="0">
+    <w:nsid w:val="5C5F79A7"/>
+    <w:multiLevelType w:val="hybridMultilevel"/>
+    <w:tmpl w:val="F2006C4E"/>
+    <w:lvl w:ilvl="0" w:tplc="43347F1C">
+      <w:start w:val="1"/>
+      <w:numFmt w:val="decimal"/>
+      <w:lvlText w:val="%1-"/>
+      <w:lvlJc w:val="left"/>
+      <w:pPr>
+        <w:ind w:left="720" w:hanging="360"/>
+      </w:pPr>
+      <w:rPr>
+        <w:rFonts w:hint="default"/>
+      </w:rPr>
+    </w:lvl>
+    <w:lvl w:ilvl="1" w:tplc="04090019" w:tentative="1">
+      <w:start w:val="1"/>
+      <w:numFmt w:val="lowerLetter"/>
+      <w:lvlText w:val="%2."/>
+      <w:lvlJc w:val="left"/>
+      <w:pPr>
+        <w:ind w:left="1440" w:hanging="360"/>
+      </w:pPr>
+    </w:lvl>
+    <w:lvl w:ilvl="2" w:tplc="0409001B" w:tentative="1">
+      <w:start w:val="1"/>
+      <w:numFmt w:val="lowerRoman"/>
+      <w:lvlText w:val="%3."/>
+      <w:lvlJc w:val="right"/>
+      <w:pPr>
+        <w:ind w:left="2160" w:hanging="180"/>
+      </w:pPr>
+    </w:lvl>
+    <w:lvl w:ilvl="3" w:tplc="0409000F" w:tentative="1">
+      <w:start w:val="1"/>
+      <w:numFmt w:val="decimal"/>
+      <w:lvlText w:val="%4."/>
+      <w:lvlJc w:val="left"/>
+      <w:pPr>
+        <w:ind w:left="2880" w:hanging="360"/>
+      </w:pPr>
+    </w:lvl>
+    <w:lvl w:ilvl="4" w:tplc="04090019" w:tentative="1">
+      <w:start w:val="1"/>
+      <w:numFmt w:val="lowerLetter"/>
+      <w:lvlText w:val="%5."/>
+      <w:lvlJc w:val="left"/>
+      <w:pPr>
+        <w:ind w:left="3600" w:hanging="360"/>
+      </w:pPr>
+    </w:lvl>
+    <w:lvl w:ilvl="5" w:tplc="0409001B" w:tentative="1">
+      <w:start w:val="1"/>
+      <w:numFmt w:val="lowerRoman"/>
+      <w:lvlText w:val="%6."/>
+      <w:lvlJc w:val="right"/>
+      <w:pPr>
+        <w:ind w:left="4320" w:hanging="180"/>
+      </w:pPr>
+    </w:lvl>
+    <w:lvl w:ilvl="6" w:tplc="0409000F" w:tentative="1">
+      <w:start w:val="1"/>
+      <w:numFmt w:val="decimal"/>
+      <w:lvlText w:val="%7."/>
+      <w:lvlJc w:val="left"/>
+      <w:pPr>
+        <w:ind w:left="5040" w:hanging="360"/>
+      </w:pPr>
+    </w:lvl>
+    <w:lvl w:ilvl="7" w:tplc="04090019" w:tentative="1">
+      <w:start w:val="1"/>
+      <w:numFmt w:val="lowerLetter"/>
+      <w:lvlText w:val="%8."/>
+      <w:lvlJc w:val="left"/>
+      <w:pPr>
+        <w:ind w:left="5760" w:hanging="360"/>
+      </w:pPr>
+    </w:lvl>
+    <w:lvl w:ilvl="8" w:tplc="0409001B" w:tentative="1">
+      <w:start w:val="1"/>
+      <w:numFmt w:val="lowerRoman"/>
+      <w:lvlText w:val="%9."/>
+      <w:lvlJc w:val="right"/>
+      <w:pPr>
+        <w:ind w:left="6480" w:hanging="180"/>
+      </w:pPr>
+    </w:lvl>
+  </w:abstractNum>
+  <w:abstractNum w:abstractNumId="4" w15:restartNumberingAfterBreak="0">
     <w:nsid w:val="730A0AD3"/>
     <w:multiLevelType w:val="multilevel"/>
     <w:tmpl w:val="D7B0FA3C"/>
@@ -1043,7 +1231,96 @@
       </w:rPr>
     </w:lvl>
   </w:abstractNum>
-  <w:abstractNum w:abstractNumId="4" w15:restartNumberingAfterBreak="0">
+  <w:abstractNum w:abstractNumId="5" w15:restartNumberingAfterBreak="0">
+    <w:nsid w:val="7C3E2E92"/>
+    <w:multiLevelType w:val="hybridMultilevel"/>
+    <w:tmpl w:val="051C3D2E"/>
+    <w:lvl w:ilvl="0" w:tplc="BE8C7E04">
+      <w:start w:val="1"/>
+      <w:numFmt w:val="decimal"/>
+      <w:lvlText w:val="%1-"/>
+      <w:lvlJc w:val="left"/>
+      <w:pPr>
+        <w:ind w:left="720" w:hanging="360"/>
+      </w:pPr>
+      <w:rPr>
+        <w:rFonts w:hint="default"/>
+      </w:rPr>
+    </w:lvl>
+    <w:lvl w:ilvl="1" w:tplc="04090019" w:tentative="1">
+      <w:start w:val="1"/>
+      <w:numFmt w:val="lowerLetter"/>
+      <w:lvlText w:val="%2."/>
+      <w:lvlJc w:val="left"/>
+      <w:pPr>
+        <w:ind w:left="1440" w:hanging="360"/>
+      </w:pPr>
+    </w:lvl>
+    <w:lvl w:ilvl="2" w:tplc="0409001B" w:tentative="1">
+      <w:start w:val="1"/>
+      <w:numFmt w:val="lowerRoman"/>
+      <w:lvlText w:val="%3."/>
+      <w:lvlJc w:val="right"/>
+      <w:pPr>
+        <w:ind w:left="2160" w:hanging="180"/>
+      </w:pPr>
+    </w:lvl>
+    <w:lvl w:ilvl="3" w:tplc="0409000F" w:tentative="1">
+      <w:start w:val="1"/>
+      <w:numFmt w:val="decimal"/>
+      <w:lvlText w:val="%4."/>
+      <w:lvlJc w:val="left"/>
+      <w:pPr>
+        <w:ind w:left="2880" w:hanging="360"/>
+      </w:pPr>
+    </w:lvl>
+    <w:lvl w:ilvl="4" w:tplc="04090019" w:tentative="1">
+      <w:start w:val="1"/>
+      <w:numFmt w:val="lowerLetter"/>
+      <w:lvlText w:val="%5."/>
+      <w:lvlJc w:val="left"/>
+      <w:pPr>
+        <w:ind w:left="3600" w:hanging="360"/>
+      </w:pPr>
+    </w:lvl>
+    <w:lvl w:ilvl="5" w:tplc="0409001B" w:tentative="1">
+      <w:start w:val="1"/>
+      <w:numFmt w:val="lowerRoman"/>
+      <w:lvlText w:val="%6."/>
+      <w:lvlJc w:val="right"/>
+      <w:pPr>
+        <w:ind w:left="4320" w:hanging="180"/>
+      </w:pPr>
+    </w:lvl>
+    <w:lvl w:ilvl="6" w:tplc="0409000F" w:tentative="1">
+      <w:start w:val="1"/>
+      <w:numFmt w:val="decimal"/>
+      <w:lvlText w:val="%7."/>
+      <w:lvlJc w:val="left"/>
+      <w:pPr>
+        <w:ind w:left="5040" w:hanging="360"/>
+      </w:pPr>
+    </w:lvl>
+    <w:lvl w:ilvl="7" w:tplc="04090019" w:tentative="1">
+      <w:start w:val="1"/>
+      <w:numFmt w:val="lowerLetter"/>
+      <w:lvlText w:val="%8."/>
+      <w:lvlJc w:val="left"/>
+      <w:pPr>
+        <w:ind w:left="5760" w:hanging="360"/>
+      </w:pPr>
+    </w:lvl>
+    <w:lvl w:ilvl="8" w:tplc="0409001B" w:tentative="1">
+      <w:start w:val="1"/>
+      <w:numFmt w:val="lowerRoman"/>
+      <w:lvlText w:val="%9."/>
+      <w:lvlJc w:val="right"/>
+      <w:pPr>
+        <w:ind w:left="6480" w:hanging="180"/>
+      </w:pPr>
+    </w:lvl>
+  </w:abstractNum>
+  <w:abstractNum w:abstractNumId="6" w15:restartNumberingAfterBreak="0">
     <w:nsid w:val="7F0D6B7C"/>
     <w:multiLevelType w:val="multilevel"/>
     <w:tmpl w:val="627EE136"/>
@@ -1196,16 +1473,22 @@
     <w:abstractNumId w:val="1"/>
   </w:num>
   <w:num w:numId="2">
-    <w:abstractNumId w:val="3"/>
+    <w:abstractNumId w:val="4"/>
   </w:num>
   <w:num w:numId="3">
     <w:abstractNumId w:val="2"/>
   </w:num>
   <w:num w:numId="4">
-    <w:abstractNumId w:val="4"/>
+    <w:abstractNumId w:val="6"/>
   </w:num>
   <w:num w:numId="5">
     <w:abstractNumId w:val="0"/>
+  </w:num>
+  <w:num w:numId="6">
+    <w:abstractNumId w:val="5"/>
+  </w:num>
+  <w:num w:numId="7">
+    <w:abstractNumId w:val="3"/>
   </w:num>
 </w:numbering>
 </file>

</xml_diff>

<commit_message>
Finished organizing and compiling documentation.
</commit_message>
<xml_diff>
--- a/docs/planning/milestone3/Sprint 2 Planning .docx
+++ b/docs/planning/milestone3/Sprint 2 Planning .docx
@@ -368,208 +368,8 @@
           <w:szCs w:val="24"/>
         </w:rPr>
       </w:pPr>
-    </w:p>
-    <w:p>
-      <w:pPr>
-        <w:rPr>
-          <w:b/>
-          <w:bCs/>
-          <w:sz w:val="28"/>
-          <w:szCs w:val="28"/>
-        </w:rPr>
-      </w:pPr>
-      <w:r>
-        <w:rPr>
-          <w:b/>
-          <w:bCs/>
-          <w:sz w:val="28"/>
-          <w:szCs w:val="28"/>
-        </w:rPr>
-        <w:t>Stand up Meeting:</w:t>
-      </w:r>
-    </w:p>
-    <w:p>
-      <w:pPr>
-        <w:pStyle w:val="ListParagraph"/>
-        <w:numPr>
-          <w:ilvl w:val="0"/>
-          <w:numId w:val="7"/>
-        </w:numPr>
-        <w:rPr>
-          <w:sz w:val="24"/>
-          <w:szCs w:val="24"/>
-        </w:rPr>
-      </w:pPr>
-      <w:r>
-        <w:rPr>
-          <w:sz w:val="24"/>
-          <w:szCs w:val="24"/>
-        </w:rPr>
-        <w:t>Login: James is working on that and a signup page. He’s got it conceptually down just needs to finish implementing it.</w:t>
-      </w:r>
-    </w:p>
-    <w:p>
-      <w:pPr>
-        <w:pStyle w:val="ListParagraph"/>
-        <w:numPr>
-          <w:ilvl w:val="0"/>
-          <w:numId w:val="7"/>
-        </w:numPr>
-        <w:rPr>
-          <w:sz w:val="24"/>
-          <w:szCs w:val="24"/>
-        </w:rPr>
-      </w:pPr>
-      <w:r>
-        <w:rPr>
-          <w:sz w:val="24"/>
-          <w:szCs w:val="24"/>
-        </w:rPr>
-        <w:t>User: Dax is going to work with James in figuring out the Django login stuff to implement it.</w:t>
-      </w:r>
-    </w:p>
-    <w:p>
-      <w:pPr>
-        <w:pStyle w:val="ListParagraph"/>
-        <w:numPr>
-          <w:ilvl w:val="0"/>
-          <w:numId w:val="7"/>
-        </w:numPr>
-        <w:rPr>
-          <w:sz w:val="24"/>
-          <w:szCs w:val="24"/>
-        </w:rPr>
-      </w:pPr>
-      <w:r>
-        <w:rPr>
-          <w:sz w:val="24"/>
-          <w:szCs w:val="24"/>
-        </w:rPr>
-        <w:t xml:space="preserve">Order: Mitch has </w:t>
-      </w:r>
-      <w:proofErr w:type="gramStart"/>
-      <w:r>
-        <w:rPr>
-          <w:sz w:val="24"/>
-          <w:szCs w:val="24"/>
-        </w:rPr>
-        <w:t>this</w:t>
-      </w:r>
-      <w:proofErr w:type="gramEnd"/>
-      <w:r>
-        <w:rPr>
-          <w:sz w:val="24"/>
-          <w:szCs w:val="24"/>
-        </w:rPr>
-        <w:t xml:space="preserve"> and the Item class conceptually down and just needs to put it into code.</w:t>
-      </w:r>
-      <w:r>
-        <w:rPr>
-          <w:sz w:val="24"/>
-          <w:szCs w:val="24"/>
-        </w:rPr>
-        <w:t xml:space="preserve"> Order will contain User.</w:t>
-      </w:r>
-    </w:p>
-    <w:p>
-      <w:pPr>
-        <w:pStyle w:val="ListParagraph"/>
-        <w:numPr>
-          <w:ilvl w:val="0"/>
-          <w:numId w:val="7"/>
-        </w:numPr>
-        <w:rPr>
-          <w:sz w:val="24"/>
-          <w:szCs w:val="24"/>
-        </w:rPr>
-      </w:pPr>
-      <w:r>
-        <w:rPr>
-          <w:sz w:val="24"/>
-          <w:szCs w:val="24"/>
-        </w:rPr>
-        <w:t>Item: Same as above.</w:t>
-      </w:r>
-    </w:p>
-    <w:p>
-      <w:pPr>
-        <w:pStyle w:val="ListParagraph"/>
-        <w:numPr>
-          <w:ilvl w:val="0"/>
-          <w:numId w:val="7"/>
-        </w:numPr>
-        <w:rPr>
-          <w:sz w:val="24"/>
-          <w:szCs w:val="24"/>
-        </w:rPr>
-      </w:pPr>
-      <w:r>
-        <w:rPr>
-          <w:sz w:val="24"/>
-          <w:szCs w:val="24"/>
-        </w:rPr>
-        <w:t xml:space="preserve">Queue: Will Print off orders ordered by their Pub Dates. </w:t>
-      </w:r>
       <w:bookmarkStart w:id="0" w:name="_GoBack"/>
       <w:bookmarkEnd w:id="0"/>
-      <w:r>
-        <w:rPr>
-          <w:sz w:val="24"/>
-          <w:szCs w:val="24"/>
-        </w:rPr>
-        <w:t>With a button to checkout and take money from account.</w:t>
-      </w:r>
-    </w:p>
-    <w:p>
-      <w:pPr>
-        <w:pStyle w:val="ListParagraph"/>
-        <w:numPr>
-          <w:ilvl w:val="0"/>
-          <w:numId w:val="7"/>
-        </w:numPr>
-        <w:rPr>
-          <w:sz w:val="24"/>
-          <w:szCs w:val="24"/>
-        </w:rPr>
-      </w:pPr>
-      <w:r>
-        <w:rPr>
-          <w:sz w:val="24"/>
-          <w:szCs w:val="24"/>
-        </w:rPr>
-        <w:t xml:space="preserve">Inventory: Maybe have inventory items that contain </w:t>
-      </w:r>
-      <w:proofErr w:type="spellStart"/>
-      <w:r>
-        <w:rPr>
-          <w:sz w:val="24"/>
-          <w:szCs w:val="24"/>
-        </w:rPr>
-        <w:t>foodItem</w:t>
-      </w:r>
-      <w:proofErr w:type="spellEnd"/>
-      <w:r>
-        <w:rPr>
-          <w:sz w:val="24"/>
-          <w:szCs w:val="24"/>
-        </w:rPr>
-        <w:t xml:space="preserve"> and their item count.</w:t>
-      </w:r>
-    </w:p>
-    <w:p>
-      <w:pPr>
-        <w:rPr>
-          <w:sz w:val="24"/>
-          <w:szCs w:val="24"/>
-        </w:rPr>
-      </w:pPr>
-      <w:r>
-        <w:rPr>
-          <w:sz w:val="24"/>
-          <w:szCs w:val="24"/>
-        </w:rPr>
-        <w:t>Emotional Status: Dying inside is the general consensus.</w:t>
-      </w:r>
     </w:p>
     <w:sectPr>
       <w:pgSz w:w="12240" w:h="15840"/>

</xml_diff>